<commit_message>
add two notes to requirements
</commit_message>
<xml_diff>
--- a/requirements.docx
+++ b/requirements.docx
@@ -166,6 +166,99 @@
     </w:p>
     <w:p>
       <w:pPr>
+        <w:pStyle w:val="ListParagraph"/>
+        <w:numPr>
+          <w:ilvl w:val="0"/>
+          <w:numId w:val="3"/>
+        </w:numPr>
+        <w:rPr>
+          <w:rFonts w:cstheme="minorHAnsi"/>
+          <w:sz w:val="20"/>
+          <w:szCs w:val="20"/>
+          <w:highlight w:val="yellow"/>
+        </w:rPr>
+      </w:pPr>
+      <w:r>
+        <w:rPr>
+          <w:rFonts w:cstheme="minorHAnsi"/>
+          <w:sz w:val="20"/>
+          <w:szCs w:val="20"/>
+          <w:highlight w:val="yellow"/>
+        </w:rPr>
+        <w:t xml:space="preserve">Users earn score by reporting </w:t>
+      </w:r>
+      <w:r>
+        <w:rPr>
+          <w:rFonts w:cstheme="minorHAnsi"/>
+          <w:sz w:val="20"/>
+          <w:szCs w:val="20"/>
+          <w:highlight w:val="yellow"/>
+        </w:rPr>
+        <w:t xml:space="preserve">dissonance, harshness or violence </w:t>
+      </w:r>
+      <w:r>
+        <w:rPr>
+          <w:rFonts w:cstheme="minorHAnsi"/>
+          <w:sz w:val="20"/>
+          <w:szCs w:val="20"/>
+          <w:highlight w:val="yellow"/>
+        </w:rPr>
+        <w:t>content</w:t>
+      </w:r>
+    </w:p>
+    <w:p>
+      <w:pPr>
+        <w:pStyle w:val="ListParagraph"/>
+        <w:numPr>
+          <w:ilvl w:val="0"/>
+          <w:numId w:val="3"/>
+        </w:numPr>
+        <w:rPr>
+          <w:rFonts w:cstheme="minorHAnsi"/>
+          <w:sz w:val="20"/>
+          <w:szCs w:val="20"/>
+          <w:highlight w:val="yellow"/>
+        </w:rPr>
+      </w:pPr>
+      <w:r>
+        <w:rPr>
+          <w:rFonts w:cstheme="minorHAnsi"/>
+          <w:sz w:val="20"/>
+          <w:szCs w:val="20"/>
+          <w:highlight w:val="yellow"/>
+        </w:rPr>
+        <w:t xml:space="preserve">Users </w:t>
+      </w:r>
+      <w:r>
+        <w:rPr>
+          <w:rFonts w:cstheme="minorHAnsi"/>
+          <w:sz w:val="20"/>
+          <w:szCs w:val="20"/>
+          <w:highlight w:val="yellow"/>
+        </w:rPr>
+        <w:t>lose</w:t>
+      </w:r>
+      <w:r>
+        <w:rPr>
+          <w:rFonts w:cstheme="minorHAnsi"/>
+          <w:sz w:val="20"/>
+          <w:szCs w:val="20"/>
+          <w:highlight w:val="yellow"/>
+        </w:rPr>
+        <w:t xml:space="preserve"> score by reporting </w:t>
+      </w:r>
+      <w:r>
+        <w:rPr>
+          <w:rFonts w:cstheme="minorHAnsi"/>
+          <w:sz w:val="20"/>
+          <w:szCs w:val="20"/>
+          <w:highlight w:val="yellow"/>
+        </w:rPr>
+        <w:t>wrong or intension to harass</w:t>
+      </w:r>
+    </w:p>
+    <w:p>
+      <w:pPr>
         <w:ind w:left="720" w:hanging="360"/>
         <w:rPr>
           <w:rFonts w:cstheme="minorHAnsi"/>
@@ -183,9 +276,12 @@
           <w:sz w:val="20"/>
           <w:szCs w:val="20"/>
         </w:rPr>
-        <w:t>sS</w:t>
-      </w:r>
-      <w:r>
+        <w:t>---------------------------------------------------------------------</w:t>
+      </w:r>
+    </w:p>
+    <w:p>
+      <w:pPr>
+        <w:ind w:left="720" w:hanging="360"/>
         <w:rPr>
           <w:rFonts w:cstheme="minorHAnsi"/>
           <w:b/>
@@ -193,12 +289,15 @@
           <w:sz w:val="20"/>
           <w:szCs w:val="20"/>
         </w:rPr>
-        <w:t>---------------------------------------------------------------------</w:t>
-      </w:r>
-    </w:p>
-    <w:p>
-      <w:pPr>
-        <w:ind w:left="720" w:hanging="360"/>
+      </w:pPr>
+    </w:p>
+    <w:p>
+      <w:pPr>
+        <w:pStyle w:val="ListParagraph"/>
+        <w:numPr>
+          <w:ilvl w:val="0"/>
+          <w:numId w:val="1"/>
+        </w:numPr>
         <w:rPr>
           <w:rFonts w:cstheme="minorHAnsi"/>
           <w:b/>
@@ -207,14 +306,7 @@
           <w:szCs w:val="20"/>
         </w:rPr>
       </w:pPr>
-    </w:p>
-    <w:p>
-      <w:pPr>
-        <w:pStyle w:val="ListParagraph"/>
-        <w:numPr>
-          <w:ilvl w:val="0"/>
-          <w:numId w:val="1"/>
-        </w:numPr>
+      <w:r>
         <w:rPr>
           <w:rFonts w:cstheme="minorHAnsi"/>
           <w:b/>
@@ -222,8 +314,91 @@
           <w:sz w:val="20"/>
           <w:szCs w:val="20"/>
         </w:rPr>
-      </w:pPr>
-      <w:r>
+        <w:t>Role</w:t>
+      </w:r>
+    </w:p>
+    <w:p>
+      <w:pPr>
+        <w:pStyle w:val="ListParagraph"/>
+        <w:numPr>
+          <w:ilvl w:val="1"/>
+          <w:numId w:val="1"/>
+        </w:numPr>
+        <w:rPr>
+          <w:rFonts w:cstheme="minorHAnsi"/>
+          <w:sz w:val="20"/>
+          <w:szCs w:val="20"/>
+        </w:rPr>
+      </w:pPr>
+      <w:r>
+        <w:rPr>
+          <w:rFonts w:cstheme="minorHAnsi"/>
+          <w:sz w:val="20"/>
+          <w:szCs w:val="20"/>
+        </w:rPr>
+        <w:t>Admin</w:t>
+      </w:r>
+    </w:p>
+    <w:p>
+      <w:pPr>
+        <w:pStyle w:val="ListParagraph"/>
+        <w:numPr>
+          <w:ilvl w:val="1"/>
+          <w:numId w:val="1"/>
+        </w:numPr>
+        <w:rPr>
+          <w:rFonts w:cstheme="minorHAnsi"/>
+          <w:sz w:val="20"/>
+          <w:szCs w:val="20"/>
+        </w:rPr>
+      </w:pPr>
+      <w:r>
+        <w:rPr>
+          <w:rFonts w:cstheme="minorHAnsi"/>
+          <w:sz w:val="20"/>
+          <w:szCs w:val="20"/>
+        </w:rPr>
+        <w:t>User</w:t>
+      </w:r>
+    </w:p>
+    <w:p>
+      <w:pPr>
+        <w:pStyle w:val="ListParagraph"/>
+        <w:numPr>
+          <w:ilvl w:val="1"/>
+          <w:numId w:val="1"/>
+        </w:numPr>
+        <w:rPr>
+          <w:rFonts w:cstheme="minorHAnsi"/>
+          <w:sz w:val="20"/>
+          <w:szCs w:val="20"/>
+        </w:rPr>
+      </w:pPr>
+      <w:r>
+        <w:rPr>
+          <w:rFonts w:cstheme="minorHAnsi"/>
+          <w:sz w:val="20"/>
+          <w:szCs w:val="20"/>
+        </w:rPr>
+        <w:t>Guest</w:t>
+      </w:r>
+    </w:p>
+    <w:p>
+      <w:pPr>
+        <w:rPr>
+          <w:rFonts w:cstheme="minorHAnsi"/>
+          <w:sz w:val="20"/>
+          <w:szCs w:val="20"/>
+        </w:rPr>
+      </w:pPr>
+    </w:p>
+    <w:p>
+      <w:pPr>
+        <w:pStyle w:val="ListParagraph"/>
+        <w:numPr>
+          <w:ilvl w:val="0"/>
+          <w:numId w:val="1"/>
+        </w:numPr>
         <w:rPr>
           <w:rFonts w:cstheme="minorHAnsi"/>
           <w:b/>
@@ -231,91 +406,8 @@
           <w:sz w:val="20"/>
           <w:szCs w:val="20"/>
         </w:rPr>
-        <w:t>Role</w:t>
-      </w:r>
-    </w:p>
-    <w:p>
-      <w:pPr>
-        <w:pStyle w:val="ListParagraph"/>
-        <w:numPr>
-          <w:ilvl w:val="1"/>
-          <w:numId w:val="1"/>
-        </w:numPr>
-        <w:rPr>
-          <w:rFonts w:cstheme="minorHAnsi"/>
-          <w:sz w:val="20"/>
-          <w:szCs w:val="20"/>
-        </w:rPr>
-      </w:pPr>
-      <w:r>
-        <w:rPr>
-          <w:rFonts w:cstheme="minorHAnsi"/>
-          <w:sz w:val="20"/>
-          <w:szCs w:val="20"/>
-        </w:rPr>
-        <w:t>Admin</w:t>
-      </w:r>
-    </w:p>
-    <w:p>
-      <w:pPr>
-        <w:pStyle w:val="ListParagraph"/>
-        <w:numPr>
-          <w:ilvl w:val="1"/>
-          <w:numId w:val="1"/>
-        </w:numPr>
-        <w:rPr>
-          <w:rFonts w:cstheme="minorHAnsi"/>
-          <w:sz w:val="20"/>
-          <w:szCs w:val="20"/>
-        </w:rPr>
-      </w:pPr>
-      <w:r>
-        <w:rPr>
-          <w:rFonts w:cstheme="minorHAnsi"/>
-          <w:sz w:val="20"/>
-          <w:szCs w:val="20"/>
-        </w:rPr>
-        <w:t>User</w:t>
-      </w:r>
-    </w:p>
-    <w:p>
-      <w:pPr>
-        <w:pStyle w:val="ListParagraph"/>
-        <w:numPr>
-          <w:ilvl w:val="1"/>
-          <w:numId w:val="1"/>
-        </w:numPr>
-        <w:rPr>
-          <w:rFonts w:cstheme="minorHAnsi"/>
-          <w:sz w:val="20"/>
-          <w:szCs w:val="20"/>
-        </w:rPr>
-      </w:pPr>
-      <w:r>
-        <w:rPr>
-          <w:rFonts w:cstheme="minorHAnsi"/>
-          <w:sz w:val="20"/>
-          <w:szCs w:val="20"/>
-        </w:rPr>
-        <w:t>Guest</w:t>
-      </w:r>
-    </w:p>
-    <w:p>
-      <w:pPr>
-        <w:rPr>
-          <w:rFonts w:cstheme="minorHAnsi"/>
-          <w:sz w:val="20"/>
-          <w:szCs w:val="20"/>
-        </w:rPr>
-      </w:pPr>
-    </w:p>
-    <w:p>
-      <w:pPr>
-        <w:pStyle w:val="ListParagraph"/>
-        <w:numPr>
-          <w:ilvl w:val="0"/>
-          <w:numId w:val="1"/>
-        </w:numPr>
+      </w:pPr>
+      <w:r>
         <w:rPr>
           <w:rFonts w:cstheme="minorHAnsi"/>
           <w:b/>
@@ -323,8 +415,157 @@
           <w:sz w:val="20"/>
           <w:szCs w:val="20"/>
         </w:rPr>
-      </w:pPr>
-      <w:r>
+        <w:t>Auth</w:t>
+      </w:r>
+    </w:p>
+    <w:p>
+      <w:pPr>
+        <w:pStyle w:val="ListParagraph"/>
+        <w:numPr>
+          <w:ilvl w:val="1"/>
+          <w:numId w:val="1"/>
+        </w:numPr>
+        <w:rPr>
+          <w:rFonts w:cstheme="minorHAnsi"/>
+          <w:sz w:val="20"/>
+          <w:szCs w:val="20"/>
+        </w:rPr>
+      </w:pPr>
+      <w:r>
+        <w:rPr>
+          <w:rFonts w:cstheme="minorHAnsi"/>
+          <w:sz w:val="20"/>
+          <w:szCs w:val="20"/>
+        </w:rPr>
+        <w:t>Admin</w:t>
+      </w:r>
+    </w:p>
+    <w:p>
+      <w:pPr>
+        <w:pStyle w:val="ListParagraph"/>
+        <w:numPr>
+          <w:ilvl w:val="2"/>
+          <w:numId w:val="1"/>
+        </w:numPr>
+        <w:rPr>
+          <w:rFonts w:cstheme="minorHAnsi"/>
+          <w:sz w:val="20"/>
+          <w:szCs w:val="20"/>
+        </w:rPr>
+      </w:pPr>
+      <w:r>
+        <w:rPr>
+          <w:rFonts w:cstheme="minorHAnsi"/>
+          <w:sz w:val="20"/>
+          <w:szCs w:val="20"/>
+        </w:rPr>
+        <w:t>Username</w:t>
+      </w:r>
+    </w:p>
+    <w:p>
+      <w:pPr>
+        <w:pStyle w:val="ListParagraph"/>
+        <w:numPr>
+          <w:ilvl w:val="2"/>
+          <w:numId w:val="1"/>
+        </w:numPr>
+        <w:rPr>
+          <w:rFonts w:cstheme="minorHAnsi"/>
+          <w:sz w:val="20"/>
+          <w:szCs w:val="20"/>
+        </w:rPr>
+      </w:pPr>
+      <w:r>
+        <w:rPr>
+          <w:rFonts w:cstheme="minorHAnsi"/>
+          <w:sz w:val="20"/>
+          <w:szCs w:val="20"/>
+        </w:rPr>
+        <w:t>Password</w:t>
+      </w:r>
+    </w:p>
+    <w:p>
+      <w:pPr>
+        <w:pStyle w:val="ListParagraph"/>
+        <w:numPr>
+          <w:ilvl w:val="1"/>
+          <w:numId w:val="1"/>
+        </w:numPr>
+        <w:rPr>
+          <w:rFonts w:cstheme="minorHAnsi"/>
+          <w:sz w:val="20"/>
+          <w:szCs w:val="20"/>
+        </w:rPr>
+      </w:pPr>
+      <w:r>
+        <w:rPr>
+          <w:rFonts w:cstheme="minorHAnsi"/>
+          <w:sz w:val="20"/>
+          <w:szCs w:val="20"/>
+        </w:rPr>
+        <w:t>User</w:t>
+      </w:r>
+    </w:p>
+    <w:p>
+      <w:pPr>
+        <w:pStyle w:val="ListParagraph"/>
+        <w:numPr>
+          <w:ilvl w:val="2"/>
+          <w:numId w:val="1"/>
+        </w:numPr>
+        <w:rPr>
+          <w:rFonts w:cstheme="minorHAnsi"/>
+          <w:sz w:val="20"/>
+          <w:szCs w:val="20"/>
+        </w:rPr>
+      </w:pPr>
+      <w:r>
+        <w:rPr>
+          <w:rFonts w:cstheme="minorHAnsi"/>
+          <w:sz w:val="20"/>
+          <w:szCs w:val="20"/>
+        </w:rPr>
+        <w:t>OTP SMS</w:t>
+      </w:r>
+    </w:p>
+    <w:p>
+      <w:pPr>
+        <w:pStyle w:val="ListParagraph"/>
+        <w:numPr>
+          <w:ilvl w:val="2"/>
+          <w:numId w:val="1"/>
+        </w:numPr>
+        <w:rPr>
+          <w:rFonts w:cstheme="minorHAnsi"/>
+          <w:sz w:val="20"/>
+          <w:szCs w:val="20"/>
+        </w:rPr>
+      </w:pPr>
+      <w:r>
+        <w:rPr>
+          <w:rFonts w:cstheme="minorHAnsi"/>
+          <w:sz w:val="20"/>
+          <w:szCs w:val="20"/>
+        </w:rPr>
+        <w:t>Optional email (if SMS didn’t work)</w:t>
+      </w:r>
+    </w:p>
+    <w:p>
+      <w:pPr>
+        <w:rPr>
+          <w:rFonts w:cstheme="minorHAnsi"/>
+          <w:sz w:val="20"/>
+          <w:szCs w:val="20"/>
+        </w:rPr>
+      </w:pPr>
+    </w:p>
+    <w:p>
+      <w:pPr>
+        <w:pStyle w:val="ListParagraph"/>
+        <w:numPr>
+          <w:ilvl w:val="0"/>
+          <w:numId w:val="1"/>
+        </w:numPr>
         <w:rPr>
           <w:rFonts w:cstheme="minorHAnsi"/>
           <w:b/>
@@ -332,157 +573,8 @@
           <w:sz w:val="20"/>
           <w:szCs w:val="20"/>
         </w:rPr>
-        <w:t>Auth</w:t>
-      </w:r>
-    </w:p>
-    <w:p>
-      <w:pPr>
-        <w:pStyle w:val="ListParagraph"/>
-        <w:numPr>
-          <w:ilvl w:val="1"/>
-          <w:numId w:val="1"/>
-        </w:numPr>
-        <w:rPr>
-          <w:rFonts w:cstheme="minorHAnsi"/>
-          <w:sz w:val="20"/>
-          <w:szCs w:val="20"/>
-        </w:rPr>
-      </w:pPr>
-      <w:r>
-        <w:rPr>
-          <w:rFonts w:cstheme="minorHAnsi"/>
-          <w:sz w:val="20"/>
-          <w:szCs w:val="20"/>
-        </w:rPr>
-        <w:t>Admin</w:t>
-      </w:r>
-    </w:p>
-    <w:p>
-      <w:pPr>
-        <w:pStyle w:val="ListParagraph"/>
-        <w:numPr>
-          <w:ilvl w:val="2"/>
-          <w:numId w:val="1"/>
-        </w:numPr>
-        <w:rPr>
-          <w:rFonts w:cstheme="minorHAnsi"/>
-          <w:sz w:val="20"/>
-          <w:szCs w:val="20"/>
-        </w:rPr>
-      </w:pPr>
-      <w:r>
-        <w:rPr>
-          <w:rFonts w:cstheme="minorHAnsi"/>
-          <w:sz w:val="20"/>
-          <w:szCs w:val="20"/>
-        </w:rPr>
-        <w:t>Username</w:t>
-      </w:r>
-    </w:p>
-    <w:p>
-      <w:pPr>
-        <w:pStyle w:val="ListParagraph"/>
-        <w:numPr>
-          <w:ilvl w:val="2"/>
-          <w:numId w:val="1"/>
-        </w:numPr>
-        <w:rPr>
-          <w:rFonts w:cstheme="minorHAnsi"/>
-          <w:sz w:val="20"/>
-          <w:szCs w:val="20"/>
-        </w:rPr>
-      </w:pPr>
-      <w:r>
-        <w:rPr>
-          <w:rFonts w:cstheme="minorHAnsi"/>
-          <w:sz w:val="20"/>
-          <w:szCs w:val="20"/>
-        </w:rPr>
-        <w:t>Password</w:t>
-      </w:r>
-    </w:p>
-    <w:p>
-      <w:pPr>
-        <w:pStyle w:val="ListParagraph"/>
-        <w:numPr>
-          <w:ilvl w:val="1"/>
-          <w:numId w:val="1"/>
-        </w:numPr>
-        <w:rPr>
-          <w:rFonts w:cstheme="minorHAnsi"/>
-          <w:sz w:val="20"/>
-          <w:szCs w:val="20"/>
-        </w:rPr>
-      </w:pPr>
-      <w:r>
-        <w:rPr>
-          <w:rFonts w:cstheme="minorHAnsi"/>
-          <w:sz w:val="20"/>
-          <w:szCs w:val="20"/>
-        </w:rPr>
-        <w:t>User</w:t>
-      </w:r>
-    </w:p>
-    <w:p>
-      <w:pPr>
-        <w:pStyle w:val="ListParagraph"/>
-        <w:numPr>
-          <w:ilvl w:val="2"/>
-          <w:numId w:val="1"/>
-        </w:numPr>
-        <w:rPr>
-          <w:rFonts w:cstheme="minorHAnsi"/>
-          <w:sz w:val="20"/>
-          <w:szCs w:val="20"/>
-        </w:rPr>
-      </w:pPr>
-      <w:r>
-        <w:rPr>
-          <w:rFonts w:cstheme="minorHAnsi"/>
-          <w:sz w:val="20"/>
-          <w:szCs w:val="20"/>
-        </w:rPr>
-        <w:t>OTP SMS</w:t>
-      </w:r>
-    </w:p>
-    <w:p>
-      <w:pPr>
-        <w:pStyle w:val="ListParagraph"/>
-        <w:numPr>
-          <w:ilvl w:val="2"/>
-          <w:numId w:val="1"/>
-        </w:numPr>
-        <w:rPr>
-          <w:rFonts w:cstheme="minorHAnsi"/>
-          <w:sz w:val="20"/>
-          <w:szCs w:val="20"/>
-        </w:rPr>
-      </w:pPr>
-      <w:r>
-        <w:rPr>
-          <w:rFonts w:cstheme="minorHAnsi"/>
-          <w:sz w:val="20"/>
-          <w:szCs w:val="20"/>
-        </w:rPr>
-        <w:t>Optional email (if SMS didn’t work)</w:t>
-      </w:r>
-    </w:p>
-    <w:p>
-      <w:pPr>
-        <w:rPr>
-          <w:rFonts w:cstheme="minorHAnsi"/>
-          <w:sz w:val="20"/>
-          <w:szCs w:val="20"/>
-        </w:rPr>
-      </w:pPr>
-    </w:p>
-    <w:p>
-      <w:pPr>
-        <w:pStyle w:val="ListParagraph"/>
-        <w:numPr>
-          <w:ilvl w:val="0"/>
-          <w:numId w:val="1"/>
-        </w:numPr>
+      </w:pPr>
+      <w:r>
         <w:rPr>
           <w:rFonts w:cstheme="minorHAnsi"/>
           <w:b/>
@@ -490,8 +582,69 @@
           <w:sz w:val="20"/>
           <w:szCs w:val="20"/>
         </w:rPr>
-      </w:pPr>
-      <w:r>
+        <w:t>Product integrity</w:t>
+      </w:r>
+    </w:p>
+    <w:p>
+      <w:pPr>
+        <w:pStyle w:val="ListParagraph"/>
+        <w:numPr>
+          <w:ilvl w:val="1"/>
+          <w:numId w:val="1"/>
+        </w:numPr>
+        <w:rPr>
+          <w:rFonts w:cstheme="minorHAnsi"/>
+          <w:sz w:val="20"/>
+          <w:szCs w:val="20"/>
+        </w:rPr>
+      </w:pPr>
+      <w:r>
+        <w:rPr>
+          <w:rFonts w:cstheme="minorHAnsi"/>
+          <w:sz w:val="20"/>
+          <w:szCs w:val="20"/>
+        </w:rPr>
+        <w:t>15 length long string (includes unique id of salesman)</w:t>
+      </w:r>
+    </w:p>
+    <w:p>
+      <w:pPr>
+        <w:pStyle w:val="ListParagraph"/>
+        <w:numPr>
+          <w:ilvl w:val="1"/>
+          <w:numId w:val="1"/>
+        </w:numPr>
+        <w:rPr>
+          <w:rFonts w:cstheme="minorHAnsi"/>
+          <w:sz w:val="20"/>
+          <w:szCs w:val="20"/>
+        </w:rPr>
+      </w:pPr>
+      <w:r>
+        <w:rPr>
+          <w:rFonts w:cstheme="minorHAnsi"/>
+          <w:sz w:val="20"/>
+          <w:szCs w:val="20"/>
+        </w:rPr>
+        <w:t>QrCode</w:t>
+      </w:r>
+    </w:p>
+    <w:p>
+      <w:pPr>
+        <w:rPr>
+          <w:rFonts w:cstheme="minorHAnsi"/>
+          <w:sz w:val="20"/>
+          <w:szCs w:val="20"/>
+        </w:rPr>
+      </w:pPr>
+    </w:p>
+    <w:p>
+      <w:pPr>
+        <w:pStyle w:val="ListParagraph"/>
+        <w:numPr>
+          <w:ilvl w:val="0"/>
+          <w:numId w:val="1"/>
+        </w:numPr>
         <w:rPr>
           <w:rFonts w:cstheme="minorHAnsi"/>
           <w:b/>
@@ -499,8 +652,7 @@
           <w:sz w:val="20"/>
           <w:szCs w:val="20"/>
         </w:rPr>
-        <w:t>Permissions</w:t>
-      </w:r>
+      </w:pPr>
       <w:r>
         <w:rPr>
           <w:rFonts w:cstheme="minorHAnsi"/>
@@ -509,6 +661,16 @@
           <w:sz w:val="20"/>
           <w:szCs w:val="20"/>
         </w:rPr>
+        <w:t>Permissions</w:t>
+      </w:r>
+      <w:r>
+        <w:rPr>
+          <w:rFonts w:cstheme="minorHAnsi"/>
+          <w:b/>
+          <w:bCs/>
+          <w:sz w:val="20"/>
+          <w:szCs w:val="20"/>
+        </w:rPr>
         <w:t xml:space="preserve"> (abilities, activities)</w:t>
       </w:r>
     </w:p>
@@ -894,36 +1056,6 @@
       <w:pPr>
         <w:pStyle w:val="ListParagraph"/>
         <w:numPr>
-          <w:ilvl w:val="2"/>
-          <w:numId w:val="1"/>
-        </w:numPr>
-        <w:rPr>
-          <w:rFonts w:cstheme="minorHAnsi"/>
-          <w:sz w:val="20"/>
-          <w:szCs w:val="20"/>
-        </w:rPr>
-      </w:pPr>
-      <w:r>
-        <w:rPr>
-          <w:rFonts w:cstheme="minorHAnsi"/>
-          <w:sz w:val="20"/>
-          <w:szCs w:val="20"/>
-        </w:rPr>
-        <w:t>As</w:t>
-      </w:r>
-      <w:r>
-        <w:rPr>
-          <w:rFonts w:cstheme="minorHAnsi"/>
-          <w:sz w:val="20"/>
-          <w:szCs w:val="20"/>
-        </w:rPr>
-        <w:t xml:space="preserve"> shopper</w:t>
-      </w:r>
-    </w:p>
-    <w:p>
-      <w:pPr>
-        <w:pStyle w:val="ListParagraph"/>
-        <w:numPr>
           <w:ilvl w:val="3"/>
           <w:numId w:val="1"/>
         </w:numPr>
@@ -931,163 +1063,6 @@
           <w:rFonts w:cstheme="minorHAnsi"/>
           <w:sz w:val="20"/>
           <w:szCs w:val="20"/>
-        </w:rPr>
-      </w:pPr>
-      <w:r>
-        <w:rPr>
-          <w:rFonts w:cstheme="minorHAnsi"/>
-          <w:sz w:val="20"/>
-          <w:szCs w:val="20"/>
-        </w:rPr>
-        <w:t>Submit an order in public sale</w:t>
-      </w:r>
-    </w:p>
-    <w:p>
-      <w:pPr>
-        <w:pStyle w:val="ListParagraph"/>
-        <w:numPr>
-          <w:ilvl w:val="3"/>
-          <w:numId w:val="1"/>
-        </w:numPr>
-        <w:rPr>
-          <w:rFonts w:cstheme="minorHAnsi"/>
-          <w:sz w:val="20"/>
-          <w:szCs w:val="20"/>
-        </w:rPr>
-      </w:pPr>
-      <w:r>
-        <w:rPr>
-          <w:rFonts w:cstheme="minorHAnsi"/>
-          <w:sz w:val="20"/>
-          <w:szCs w:val="20"/>
-        </w:rPr>
-        <w:t>Comment in other pages</w:t>
-      </w:r>
-    </w:p>
-    <w:p>
-      <w:pPr>
-        <w:pStyle w:val="ListParagraph"/>
-        <w:numPr>
-          <w:ilvl w:val="3"/>
-          <w:numId w:val="1"/>
-        </w:numPr>
-        <w:rPr>
-          <w:rFonts w:cstheme="minorHAnsi"/>
-          <w:sz w:val="20"/>
-          <w:szCs w:val="20"/>
-        </w:rPr>
-      </w:pPr>
-      <w:r>
-        <w:rPr>
-          <w:rFonts w:cstheme="minorHAnsi"/>
-          <w:sz w:val="20"/>
-          <w:szCs w:val="20"/>
-        </w:rPr>
-        <w:t>Follow or unfollow others</w:t>
-      </w:r>
-    </w:p>
-    <w:p>
-      <w:pPr>
-        <w:pStyle w:val="ListParagraph"/>
-        <w:numPr>
-          <w:ilvl w:val="3"/>
-          <w:numId w:val="1"/>
-        </w:numPr>
-        <w:rPr>
-          <w:rFonts w:cstheme="minorHAnsi"/>
-          <w:sz w:val="20"/>
-          <w:szCs w:val="20"/>
-        </w:rPr>
-      </w:pPr>
-      <w:r>
-        <w:rPr>
-          <w:rFonts w:cstheme="minorHAnsi"/>
-          <w:sz w:val="20"/>
-          <w:szCs w:val="20"/>
-        </w:rPr>
-        <w:t>Share profile (username, unique id, mobile number, profile pic, score)</w:t>
-      </w:r>
-    </w:p>
-    <w:p>
-      <w:pPr>
-        <w:pStyle w:val="ListParagraph"/>
-        <w:numPr>
-          <w:ilvl w:val="3"/>
-          <w:numId w:val="1"/>
-        </w:numPr>
-        <w:rPr>
-          <w:rFonts w:cstheme="minorHAnsi"/>
-          <w:sz w:val="20"/>
-          <w:szCs w:val="20"/>
-        </w:rPr>
-      </w:pPr>
-      <w:r>
-        <w:rPr>
-          <w:rFonts w:cstheme="minorHAnsi"/>
-          <w:sz w:val="20"/>
-          <w:szCs w:val="20"/>
-        </w:rPr>
-        <w:t>Report dissonance</w:t>
-      </w:r>
-      <w:r>
-        <w:rPr>
-          <w:rFonts w:cstheme="minorHAnsi"/>
-          <w:sz w:val="20"/>
-          <w:szCs w:val="20"/>
-        </w:rPr>
-        <w:t>,</w:t>
-      </w:r>
-      <w:r>
-        <w:rPr>
-          <w:rFonts w:cstheme="minorHAnsi"/>
-          <w:sz w:val="20"/>
-          <w:szCs w:val="20"/>
-        </w:rPr>
-        <w:t xml:space="preserve"> harshness or violence</w:t>
-      </w:r>
-      <w:r>
-        <w:rPr>
-          <w:rFonts w:cstheme="minorHAnsi"/>
-          <w:sz w:val="20"/>
-          <w:szCs w:val="20"/>
-        </w:rPr>
-        <w:t xml:space="preserve"> content</w:t>
-      </w:r>
-    </w:p>
-    <w:p>
-      <w:pPr>
-        <w:pStyle w:val="ListParagraph"/>
-        <w:numPr>
-          <w:ilvl w:val="3"/>
-          <w:numId w:val="1"/>
-        </w:numPr>
-        <w:rPr>
-          <w:rFonts w:cstheme="minorHAnsi"/>
-          <w:sz w:val="20"/>
-          <w:szCs w:val="20"/>
-        </w:rPr>
-      </w:pPr>
-      <w:r>
-        <w:rPr>
-          <w:rFonts w:cstheme="minorHAnsi"/>
-          <w:sz w:val="20"/>
-          <w:szCs w:val="20"/>
-        </w:rPr>
-        <w:t>Earn or lose score</w:t>
-      </w:r>
-    </w:p>
-    <w:p>
-      <w:pPr>
-        <w:pStyle w:val="ListParagraph"/>
-        <w:numPr>
-          <w:ilvl w:val="3"/>
-          <w:numId w:val="1"/>
-        </w:numPr>
-        <w:rPr>
-          <w:rFonts w:cstheme="minorHAnsi"/>
-          <w:sz w:val="20"/>
-          <w:szCs w:val="20"/>
-          <w:highlight w:val="yellow"/>
         </w:rPr>
       </w:pPr>
       <w:r>
@@ -1114,6 +1089,36 @@
       <w:pPr>
         <w:pStyle w:val="ListParagraph"/>
         <w:numPr>
+          <w:ilvl w:val="2"/>
+          <w:numId w:val="1"/>
+        </w:numPr>
+        <w:rPr>
+          <w:rFonts w:cstheme="minorHAnsi"/>
+          <w:sz w:val="20"/>
+          <w:szCs w:val="20"/>
+        </w:rPr>
+      </w:pPr>
+      <w:r>
+        <w:rPr>
+          <w:rFonts w:cstheme="minorHAnsi"/>
+          <w:sz w:val="20"/>
+          <w:szCs w:val="20"/>
+        </w:rPr>
+        <w:t>As</w:t>
+      </w:r>
+      <w:r>
+        <w:rPr>
+          <w:rFonts w:cstheme="minorHAnsi"/>
+          <w:sz w:val="20"/>
+          <w:szCs w:val="20"/>
+        </w:rPr>
+        <w:t xml:space="preserve"> shopper</w:t>
+      </w:r>
+    </w:p>
+    <w:p>
+      <w:pPr>
+        <w:pStyle w:val="ListParagraph"/>
+        <w:numPr>
           <w:ilvl w:val="3"/>
           <w:numId w:val="1"/>
         </w:numPr>
@@ -1129,6 +1134,197 @@
           <w:sz w:val="20"/>
           <w:szCs w:val="20"/>
         </w:rPr>
+        <w:t>Submit an order in public sale</w:t>
+      </w:r>
+    </w:p>
+    <w:p>
+      <w:pPr>
+        <w:pStyle w:val="ListParagraph"/>
+        <w:numPr>
+          <w:ilvl w:val="3"/>
+          <w:numId w:val="1"/>
+        </w:numPr>
+        <w:rPr>
+          <w:rFonts w:cstheme="minorHAnsi"/>
+          <w:sz w:val="20"/>
+          <w:szCs w:val="20"/>
+        </w:rPr>
+      </w:pPr>
+      <w:r>
+        <w:rPr>
+          <w:rFonts w:cstheme="minorHAnsi"/>
+          <w:sz w:val="20"/>
+          <w:szCs w:val="20"/>
+        </w:rPr>
+        <w:lastRenderedPageBreak/>
+        <w:t>Comment in other pages</w:t>
+      </w:r>
+    </w:p>
+    <w:p>
+      <w:pPr>
+        <w:pStyle w:val="ListParagraph"/>
+        <w:numPr>
+          <w:ilvl w:val="3"/>
+          <w:numId w:val="1"/>
+        </w:numPr>
+        <w:rPr>
+          <w:rFonts w:cstheme="minorHAnsi"/>
+          <w:sz w:val="20"/>
+          <w:szCs w:val="20"/>
+        </w:rPr>
+      </w:pPr>
+      <w:r>
+        <w:rPr>
+          <w:rFonts w:cstheme="minorHAnsi"/>
+          <w:sz w:val="20"/>
+          <w:szCs w:val="20"/>
+        </w:rPr>
+        <w:t>Follow or unfollow others</w:t>
+      </w:r>
+    </w:p>
+    <w:p>
+      <w:pPr>
+        <w:pStyle w:val="ListParagraph"/>
+        <w:numPr>
+          <w:ilvl w:val="3"/>
+          <w:numId w:val="1"/>
+        </w:numPr>
+        <w:rPr>
+          <w:rFonts w:cstheme="minorHAnsi"/>
+          <w:sz w:val="20"/>
+          <w:szCs w:val="20"/>
+        </w:rPr>
+      </w:pPr>
+      <w:r>
+        <w:rPr>
+          <w:rFonts w:cstheme="minorHAnsi"/>
+          <w:sz w:val="20"/>
+          <w:szCs w:val="20"/>
+        </w:rPr>
+        <w:t>Share profile (username, unique id, mobile number, profile pic, score)</w:t>
+      </w:r>
+    </w:p>
+    <w:p>
+      <w:pPr>
+        <w:pStyle w:val="ListParagraph"/>
+        <w:numPr>
+          <w:ilvl w:val="3"/>
+          <w:numId w:val="1"/>
+        </w:numPr>
+        <w:rPr>
+          <w:rFonts w:cstheme="minorHAnsi"/>
+          <w:sz w:val="20"/>
+          <w:szCs w:val="20"/>
+        </w:rPr>
+      </w:pPr>
+      <w:r>
+        <w:rPr>
+          <w:rFonts w:cstheme="minorHAnsi"/>
+          <w:sz w:val="20"/>
+          <w:szCs w:val="20"/>
+        </w:rPr>
+        <w:t>Report dissonance</w:t>
+      </w:r>
+      <w:r>
+        <w:rPr>
+          <w:rFonts w:cstheme="minorHAnsi"/>
+          <w:sz w:val="20"/>
+          <w:szCs w:val="20"/>
+        </w:rPr>
+        <w:t>,</w:t>
+      </w:r>
+      <w:r>
+        <w:rPr>
+          <w:rFonts w:cstheme="minorHAnsi"/>
+          <w:sz w:val="20"/>
+          <w:szCs w:val="20"/>
+        </w:rPr>
+        <w:t xml:space="preserve"> harshness or violence</w:t>
+      </w:r>
+      <w:r>
+        <w:rPr>
+          <w:rFonts w:cstheme="minorHAnsi"/>
+          <w:sz w:val="20"/>
+          <w:szCs w:val="20"/>
+        </w:rPr>
+        <w:t xml:space="preserve"> content</w:t>
+      </w:r>
+    </w:p>
+    <w:p>
+      <w:pPr>
+        <w:pStyle w:val="ListParagraph"/>
+        <w:numPr>
+          <w:ilvl w:val="3"/>
+          <w:numId w:val="1"/>
+        </w:numPr>
+        <w:rPr>
+          <w:rFonts w:cstheme="minorHAnsi"/>
+          <w:sz w:val="20"/>
+          <w:szCs w:val="20"/>
+        </w:rPr>
+      </w:pPr>
+      <w:r>
+        <w:rPr>
+          <w:rFonts w:cstheme="minorHAnsi"/>
+          <w:sz w:val="20"/>
+          <w:szCs w:val="20"/>
+        </w:rPr>
+        <w:t>Earn or lose score</w:t>
+      </w:r>
+    </w:p>
+    <w:p>
+      <w:pPr>
+        <w:pStyle w:val="ListParagraph"/>
+        <w:numPr>
+          <w:ilvl w:val="3"/>
+          <w:numId w:val="1"/>
+        </w:numPr>
+        <w:rPr>
+          <w:rFonts w:cstheme="minorHAnsi"/>
+          <w:sz w:val="20"/>
+          <w:szCs w:val="20"/>
+          <w:highlight w:val="yellow"/>
+        </w:rPr>
+      </w:pPr>
+      <w:r>
+        <w:rPr>
+          <w:rFonts w:cstheme="minorHAnsi"/>
+          <w:sz w:val="20"/>
+          <w:szCs w:val="20"/>
+          <w:highlight w:val="yellow"/>
+        </w:rPr>
+        <w:t xml:space="preserve">Increase wallet balance </w:t>
+      </w:r>
+      <w:r>
+        <w:rPr>
+          <w:rFonts w:cstheme="minorHAnsi"/>
+          <w:sz w:val="20"/>
+          <w:szCs w:val="20"/>
+          <w:highlight w:val="yellow"/>
+          <w:lang w:bidi="fa-IR"/>
+        </w:rPr>
+        <w:t>in exchange for their score</w:t>
+      </w:r>
+    </w:p>
+    <w:p>
+      <w:pPr>
+        <w:pStyle w:val="ListParagraph"/>
+        <w:numPr>
+          <w:ilvl w:val="3"/>
+          <w:numId w:val="1"/>
+        </w:numPr>
+        <w:rPr>
+          <w:rFonts w:cstheme="minorHAnsi"/>
+          <w:sz w:val="20"/>
+          <w:szCs w:val="20"/>
+        </w:rPr>
+      </w:pPr>
+      <w:r>
+        <w:rPr>
+          <w:rFonts w:cstheme="minorHAnsi"/>
+          <w:sz w:val="20"/>
+          <w:szCs w:val="20"/>
+        </w:rPr>
         <w:t>Like or dislike products</w:t>
       </w:r>
     </w:p>
@@ -1173,7 +1369,6 @@
           <w:sz w:val="20"/>
           <w:szCs w:val="20"/>
         </w:rPr>
-        <w:lastRenderedPageBreak/>
         <w:t>Get different sharing (subscription)</w:t>
       </w:r>
     </w:p>
@@ -1219,85 +1414,6 @@
           <w:szCs w:val="20"/>
         </w:rPr>
         <w:t>Just watching :)</w:t>
-      </w:r>
-    </w:p>
-    <w:p>
-      <w:pPr>
-        <w:rPr>
-          <w:rFonts w:cstheme="minorHAnsi"/>
-          <w:sz w:val="20"/>
-          <w:szCs w:val="20"/>
-        </w:rPr>
-      </w:pPr>
-    </w:p>
-    <w:p>
-      <w:pPr>
-        <w:pStyle w:val="ListParagraph"/>
-        <w:numPr>
-          <w:ilvl w:val="0"/>
-          <w:numId w:val="1"/>
-        </w:numPr>
-        <w:rPr>
-          <w:rFonts w:cstheme="minorHAnsi"/>
-          <w:b/>
-          <w:bCs/>
-          <w:sz w:val="20"/>
-          <w:szCs w:val="20"/>
-        </w:rPr>
-      </w:pPr>
-      <w:r>
-        <w:rPr>
-          <w:rFonts w:cstheme="minorHAnsi"/>
-          <w:b/>
-          <w:bCs/>
-          <w:sz w:val="20"/>
-          <w:szCs w:val="20"/>
-        </w:rPr>
-        <w:t>Product integrity</w:t>
-      </w:r>
-    </w:p>
-    <w:p>
-      <w:pPr>
-        <w:pStyle w:val="ListParagraph"/>
-        <w:numPr>
-          <w:ilvl w:val="1"/>
-          <w:numId w:val="1"/>
-        </w:numPr>
-        <w:rPr>
-          <w:rFonts w:cstheme="minorHAnsi"/>
-          <w:sz w:val="20"/>
-          <w:szCs w:val="20"/>
-        </w:rPr>
-      </w:pPr>
-      <w:r>
-        <w:rPr>
-          <w:rFonts w:cstheme="minorHAnsi"/>
-          <w:sz w:val="20"/>
-          <w:szCs w:val="20"/>
-        </w:rPr>
-        <w:t>15 length long string (includes unique id of salesman)</w:t>
-      </w:r>
-    </w:p>
-    <w:p>
-      <w:pPr>
-        <w:pStyle w:val="ListParagraph"/>
-        <w:numPr>
-          <w:ilvl w:val="1"/>
-          <w:numId w:val="1"/>
-        </w:numPr>
-        <w:rPr>
-          <w:rFonts w:cstheme="minorHAnsi"/>
-          <w:sz w:val="20"/>
-          <w:szCs w:val="20"/>
-        </w:rPr>
-      </w:pPr>
-      <w:r>
-        <w:rPr>
-          <w:rFonts w:cstheme="minorHAnsi"/>
-          <w:sz w:val="20"/>
-          <w:szCs w:val="20"/>
-        </w:rPr>
-        <w:t>QrCode</w:t>
       </w:r>
     </w:p>
     <w:sectPr>

</xml_diff>